<commit_message>
Poprawki i uzupełnienie Sprawka
</commit_message>
<xml_diff>
--- a/Sprawko Projekt2.docx
+++ b/Sprawko Projekt2.docx
@@ -677,7 +677,6 @@
         </w:rPr>
         <w:t xml:space="preserve"> = 1,3 </w:t>
       </w:r>
-      <w:proofErr w:type="spellStart"/>
       <w:r>
         <w:rPr>
           <w:rFonts w:ascii="Arial Narrow" w:hAnsi="Arial Narrow"/>
@@ -694,7 +693,6 @@
         </w:rPr>
         <w:t>m</w:t>
       </w:r>
-      <w:proofErr w:type="spellEnd"/>
     </w:p>
     <w:p>
       <w:pPr>
@@ -729,25 +727,7 @@
           <w:sz w:val="24"/>
           <w:szCs w:val="24"/>
         </w:rPr>
-        <w:t xml:space="preserve"> = 0,5 </w:t>
-      </w:r>
-      <w:proofErr w:type="spellStart"/>
-      <w:r>
-        <w:rPr>
-          <w:rFonts w:ascii="Arial Narrow" w:hAnsi="Arial Narrow"/>
-          <w:sz w:val="24"/>
-          <w:szCs w:val="24"/>
-        </w:rPr>
-        <w:t>mW</w:t>
-      </w:r>
-      <w:proofErr w:type="spellEnd"/>
-      <w:r>
-        <w:rPr>
-          <w:rFonts w:ascii="Arial Narrow" w:hAnsi="Arial Narrow"/>
-          <w:sz w:val="24"/>
-          <w:szCs w:val="24"/>
-        </w:rPr>
-        <w:t xml:space="preserve">. Od włókna, którego straty zwykle wynoszą </w:t>
+        <w:t xml:space="preserve"> = 0,5 mW. Od włókna, którego straty zwykle wynoszą </w:t>
       </w:r>
       <w:r>
         <w:rPr>
@@ -1594,25 +1574,7 @@
           <w:sz w:val="24"/>
           <w:szCs w:val="24"/>
         </w:rPr>
-        <w:t xml:space="preserve">Optyczny odbiornik opisany jest funkcją transferu filtru </w:t>
-      </w:r>
-      <w:proofErr w:type="spellStart"/>
-      <w:r>
-        <w:rPr>
-          <w:rFonts w:ascii="Arial Narrow" w:hAnsi="Arial Narrow"/>
-          <w:sz w:val="24"/>
-          <w:szCs w:val="24"/>
-        </w:rPr>
-        <w:t>dolno</w:t>
-      </w:r>
-      <w:proofErr w:type="spellEnd"/>
-      <w:r>
-        <w:rPr>
-          <w:rFonts w:ascii="Arial Narrow" w:hAnsi="Arial Narrow"/>
-          <w:sz w:val="24"/>
-          <w:szCs w:val="24"/>
-        </w:rPr>
-        <w:t>-przepustowego H</w:t>
+        <w:t>Optyczny odbiornik opisany jest funkcją transferu filtru dolno-przepustowego H</w:t>
       </w:r>
       <w:r>
         <w:rPr>
@@ -2037,6 +1999,351 @@
           <w:szCs w:val="24"/>
         </w:rPr>
       </w:pPr>
+    </w:p>
+    <w:p>
+      <w:pPr>
+        <w:spacing w:after="0"/>
+        <w:jc w:val="both"/>
+        <w:rPr>
+          <w:rFonts w:ascii="Arial Narrow" w:hAnsi="Arial Narrow"/>
+          <w:sz w:val="24"/>
+          <w:szCs w:val="24"/>
+        </w:rPr>
+      </w:pPr>
+    </w:p>
+    <w:p>
+      <w:pPr>
+        <w:spacing w:after="0"/>
+        <w:jc w:val="both"/>
+        <w:rPr>
+          <w:rFonts w:ascii="Arial Narrow" w:hAnsi="Arial Narrow"/>
+          <w:sz w:val="24"/>
+          <w:szCs w:val="24"/>
+        </w:rPr>
+      </w:pPr>
+    </w:p>
+    <w:p>
+      <w:pPr>
+        <w:spacing w:after="0"/>
+        <w:jc w:val="both"/>
+        <w:rPr>
+          <w:rFonts w:ascii="Arial Narrow" w:hAnsi="Arial Narrow"/>
+          <w:sz w:val="24"/>
+          <w:szCs w:val="24"/>
+        </w:rPr>
+      </w:pPr>
+    </w:p>
+    <w:p>
+      <w:pPr>
+        <w:spacing w:after="0"/>
+        <w:jc w:val="both"/>
+        <w:rPr>
+          <w:rFonts w:ascii="Arial Narrow" w:hAnsi="Arial Narrow"/>
+          <w:sz w:val="24"/>
+          <w:szCs w:val="24"/>
+        </w:rPr>
+      </w:pPr>
+    </w:p>
+    <w:p>
+      <w:pPr>
+        <w:spacing w:after="0"/>
+        <w:jc w:val="both"/>
+        <w:rPr>
+          <w:rFonts w:ascii="Arial Narrow" w:hAnsi="Arial Narrow"/>
+          <w:sz w:val="24"/>
+          <w:szCs w:val="24"/>
+        </w:rPr>
+      </w:pPr>
+    </w:p>
+    <w:p>
+      <w:pPr>
+        <w:spacing w:after="0"/>
+        <w:jc w:val="both"/>
+        <w:rPr>
+          <w:rFonts w:ascii="Arial Narrow" w:hAnsi="Arial Narrow"/>
+          <w:sz w:val="24"/>
+          <w:szCs w:val="24"/>
+        </w:rPr>
+      </w:pPr>
+    </w:p>
+    <w:p>
+      <w:pPr>
+        <w:spacing w:after="0"/>
+        <w:jc w:val="both"/>
+        <w:rPr>
+          <w:rFonts w:ascii="Arial Narrow" w:hAnsi="Arial Narrow"/>
+          <w:sz w:val="24"/>
+          <w:szCs w:val="24"/>
+        </w:rPr>
+      </w:pPr>
+    </w:p>
+    <w:p>
+      <w:pPr>
+        <w:spacing w:after="0"/>
+        <w:jc w:val="both"/>
+        <w:rPr>
+          <w:rFonts w:ascii="Arial Narrow" w:hAnsi="Arial Narrow"/>
+          <w:sz w:val="24"/>
+          <w:szCs w:val="24"/>
+        </w:rPr>
+      </w:pPr>
+    </w:p>
+    <w:p>
+      <w:pPr>
+        <w:spacing w:after="0"/>
+        <w:jc w:val="both"/>
+        <w:rPr>
+          <w:rFonts w:ascii="Arial Narrow" w:hAnsi="Arial Narrow"/>
+          <w:sz w:val="24"/>
+          <w:szCs w:val="24"/>
+        </w:rPr>
+      </w:pPr>
+    </w:p>
+    <w:p>
+      <w:pPr>
+        <w:spacing w:after="0"/>
+        <w:jc w:val="both"/>
+        <w:rPr>
+          <w:rFonts w:ascii="Arial Narrow" w:hAnsi="Arial Narrow"/>
+          <w:sz w:val="24"/>
+          <w:szCs w:val="24"/>
+        </w:rPr>
+      </w:pPr>
+    </w:p>
+    <w:p>
+      <w:pPr>
+        <w:spacing w:after="0"/>
+        <w:jc w:val="both"/>
+        <w:rPr>
+          <w:rFonts w:ascii="Arial Narrow" w:hAnsi="Arial Narrow"/>
+          <w:sz w:val="24"/>
+          <w:szCs w:val="24"/>
+        </w:rPr>
+      </w:pPr>
+    </w:p>
+    <w:p>
+      <w:pPr>
+        <w:spacing w:after="0"/>
+        <w:jc w:val="both"/>
+        <w:rPr>
+          <w:rFonts w:ascii="Arial Narrow" w:hAnsi="Arial Narrow"/>
+          <w:sz w:val="24"/>
+          <w:szCs w:val="24"/>
+        </w:rPr>
+      </w:pPr>
+    </w:p>
+    <w:p>
+      <w:pPr>
+        <w:spacing w:after="0"/>
+        <w:jc w:val="both"/>
+        <w:rPr>
+          <w:rFonts w:ascii="Arial Narrow" w:hAnsi="Arial Narrow"/>
+          <w:sz w:val="24"/>
+          <w:szCs w:val="24"/>
+        </w:rPr>
+      </w:pPr>
+    </w:p>
+    <w:p>
+      <w:pPr>
+        <w:spacing w:after="0"/>
+        <w:jc w:val="both"/>
+        <w:rPr>
+          <w:rFonts w:ascii="Arial Narrow" w:hAnsi="Arial Narrow"/>
+          <w:sz w:val="24"/>
+          <w:szCs w:val="24"/>
+        </w:rPr>
+      </w:pPr>
+    </w:p>
+    <w:p>
+      <w:pPr>
+        <w:spacing w:after="0"/>
+        <w:jc w:val="both"/>
+        <w:rPr>
+          <w:rFonts w:ascii="Arial Narrow" w:hAnsi="Arial Narrow"/>
+          <w:sz w:val="24"/>
+          <w:szCs w:val="24"/>
+        </w:rPr>
+      </w:pPr>
+    </w:p>
+    <w:p>
+      <w:pPr>
+        <w:spacing w:after="0"/>
+        <w:jc w:val="both"/>
+        <w:rPr>
+          <w:rFonts w:ascii="Arial Narrow" w:hAnsi="Arial Narrow"/>
+          <w:sz w:val="24"/>
+          <w:szCs w:val="24"/>
+        </w:rPr>
+      </w:pPr>
+    </w:p>
+    <w:p>
+      <w:pPr>
+        <w:spacing w:after="0"/>
+        <w:jc w:val="both"/>
+        <w:rPr>
+          <w:rFonts w:ascii="Arial Narrow" w:hAnsi="Arial Narrow"/>
+          <w:sz w:val="24"/>
+          <w:szCs w:val="24"/>
+        </w:rPr>
+      </w:pPr>
+    </w:p>
+    <w:p>
+      <w:pPr>
+        <w:spacing w:after="0"/>
+        <w:jc w:val="both"/>
+        <w:rPr>
+          <w:rFonts w:ascii="Arial Narrow" w:hAnsi="Arial Narrow"/>
+          <w:sz w:val="24"/>
+          <w:szCs w:val="24"/>
+        </w:rPr>
+      </w:pPr>
+    </w:p>
+    <w:p>
+      <w:pPr>
+        <w:spacing w:after="0"/>
+        <w:jc w:val="both"/>
+        <w:rPr>
+          <w:rFonts w:ascii="Arial Narrow" w:hAnsi="Arial Narrow"/>
+          <w:sz w:val="24"/>
+          <w:szCs w:val="24"/>
+        </w:rPr>
+      </w:pPr>
+    </w:p>
+    <w:p>
+      <w:pPr>
+        <w:spacing w:after="0"/>
+        <w:jc w:val="both"/>
+        <w:rPr>
+          <w:rFonts w:ascii="Arial Narrow" w:hAnsi="Arial Narrow"/>
+          <w:b/>
+          <w:bCs/>
+          <w:sz w:val="24"/>
+          <w:szCs w:val="24"/>
+        </w:rPr>
+      </w:pPr>
+      <w:r>
+        <w:rPr>
+          <w:rFonts w:ascii="Arial Narrow" w:hAnsi="Arial Narrow"/>
+          <w:b/>
+          <w:bCs/>
+          <w:sz w:val="24"/>
+          <w:szCs w:val="24"/>
+        </w:rPr>
+        <w:lastRenderedPageBreak/>
+        <w:t>Wykres2</w:t>
+      </w:r>
+    </w:p>
+    <w:p>
+      <w:pPr>
+        <w:spacing w:after="0"/>
+        <w:jc w:val="both"/>
+        <w:rPr>
+          <w:rFonts w:ascii="Arial Narrow" w:hAnsi="Arial Narrow"/>
+          <w:b/>
+          <w:bCs/>
+          <w:sz w:val="24"/>
+          <w:szCs w:val="24"/>
+        </w:rPr>
+      </w:pPr>
+      <w:r>
+        <w:rPr>
+          <w:rFonts w:ascii="Arial Narrow" w:hAnsi="Arial Narrow"/>
+          <w:b/>
+          <w:bCs/>
+          <w:sz w:val="24"/>
+          <w:szCs w:val="24"/>
+        </w:rPr>
+        <w:drawing>
+          <wp:inline distT="0" distB="0" distL="0" distR="0" wp14:anchorId="6C9DFBAC" wp14:editId="03CCEEB9">
+            <wp:extent cx="5334000" cy="4000500"/>
+            <wp:effectExtent l="0" t="0" r="0" b="0"/>
+            <wp:docPr id="14" name="Obraz 14"/>
+            <wp:cNvGraphicFramePr>
+              <a:graphicFrameLocks xmlns:a="http://schemas.openxmlformats.org/drawingml/2006/main" noChangeAspect="1"/>
+            </wp:cNvGraphicFramePr>
+            <a:graphic xmlns:a="http://schemas.openxmlformats.org/drawingml/2006/main">
+              <a:graphicData uri="http://schemas.openxmlformats.org/drawingml/2006/picture">
+                <pic:pic xmlns:pic="http://schemas.openxmlformats.org/drawingml/2006/picture">
+                  <pic:nvPicPr>
+                    <pic:cNvPr id="1" name=""/>
+                    <pic:cNvPicPr/>
+                  </pic:nvPicPr>
+                  <pic:blipFill>
+                    <a:blip r:embed="rId13"/>
+                    <a:stretch>
+                      <a:fillRect/>
+                    </a:stretch>
+                  </pic:blipFill>
+                  <pic:spPr>
+                    <a:xfrm>
+                      <a:off x="0" y="0"/>
+                      <a:ext cx="5334000" cy="4000500"/>
+                    </a:xfrm>
+                    <a:prstGeom prst="rect">
+                      <a:avLst/>
+                    </a:prstGeom>
+                  </pic:spPr>
+                </pic:pic>
+              </a:graphicData>
+            </a:graphic>
+          </wp:inline>
+        </w:drawing>
+      </w:r>
+    </w:p>
+    <w:p>
+      <w:pPr>
+        <w:spacing w:after="0"/>
+        <w:jc w:val="both"/>
+        <w:rPr>
+          <w:rFonts w:ascii="Arial Narrow" w:hAnsi="Arial Narrow"/>
+          <w:sz w:val="24"/>
+          <w:szCs w:val="24"/>
+        </w:rPr>
+      </w:pPr>
+    </w:p>
+    <w:p>
+      <w:pPr>
+        <w:spacing w:after="0"/>
+        <w:jc w:val="both"/>
+        <w:rPr>
+          <w:rFonts w:ascii="Arial Narrow" w:hAnsi="Arial Narrow"/>
+          <w:sz w:val="24"/>
+          <w:szCs w:val="24"/>
+        </w:rPr>
+      </w:pPr>
+      <w:r>
+        <w:rPr>
+          <w:rFonts w:ascii="Arial Narrow" w:hAnsi="Arial Narrow"/>
+          <w:sz w:val="24"/>
+          <w:szCs w:val="24"/>
+        </w:rPr>
+        <w:t>Sygnał wyjściowy S</w:t>
+      </w:r>
+      <w:r>
+        <w:rPr>
+          <w:rFonts w:ascii="Arial Narrow" w:hAnsi="Arial Narrow"/>
+          <w:sz w:val="24"/>
+          <w:szCs w:val="24"/>
+          <w:vertAlign w:val="subscript"/>
+        </w:rPr>
+        <w:t>2</w:t>
+      </w:r>
+      <w:r>
+        <w:rPr>
+          <w:rFonts w:ascii="Arial Narrow" w:hAnsi="Arial Narrow"/>
+          <w:sz w:val="24"/>
+          <w:szCs w:val="24"/>
+        </w:rPr>
+        <w:t>(ω)</w:t>
+      </w:r>
+      <w:r>
+        <w:rPr>
+          <w:rFonts w:ascii="Arial Narrow" w:hAnsi="Arial Narrow"/>
+          <w:sz w:val="24"/>
+          <w:szCs w:val="24"/>
+        </w:rPr>
+        <w:t xml:space="preserve"> dla różnych szybkości transmisji zmienia swój kształt. Im mniejsza prędkość transmisji tym sygnał został mniej stłumiony, ponieważ dłużej trwa jego czas impulsu.</w:t>
+      </w:r>
     </w:p>
     <w:sectPr>
       <w:pgSz w:w="11906" w:h="16838"/>

</xml_diff>

<commit_message>
Dodanie nowych plików i edycja na potrzeby rysowania wykresu 3
</commit_message>
<xml_diff>
--- a/Sprawko Projekt2.docx
+++ b/Sprawko Projekt2.docx
@@ -2254,10 +2254,10 @@
           <w:szCs w:val="24"/>
         </w:rPr>
         <w:drawing>
-          <wp:inline distT="0" distB="0" distL="0" distR="0" wp14:anchorId="6C9DFBAC" wp14:editId="03CCEEB9">
+          <wp:inline distT="0" distB="0" distL="0" distR="0" wp14:anchorId="39688966" wp14:editId="7A6BE964">
             <wp:extent cx="5334000" cy="4000500"/>
             <wp:effectExtent l="0" t="0" r="0" b="0"/>
-            <wp:docPr id="14" name="Obraz 14"/>
+            <wp:docPr id="15" name="Obraz 15"/>
             <wp:cNvGraphicFramePr>
               <a:graphicFrameLocks xmlns:a="http://schemas.openxmlformats.org/drawingml/2006/main" noChangeAspect="1"/>
             </wp:cNvGraphicFramePr>
@@ -2344,6 +2344,248 @@
         </w:rPr>
         <w:t xml:space="preserve"> dla różnych szybkości transmisji zmienia swój kształt. Im mniejsza prędkość transmisji tym sygnał został mniej stłumiony, ponieważ dłużej trwa jego czas impulsu.</w:t>
       </w:r>
+    </w:p>
+    <w:p>
+      <w:pPr>
+        <w:spacing w:after="0"/>
+        <w:jc w:val="both"/>
+        <w:rPr>
+          <w:rFonts w:ascii="Arial Narrow" w:hAnsi="Arial Narrow"/>
+          <w:sz w:val="24"/>
+          <w:szCs w:val="24"/>
+        </w:rPr>
+      </w:pPr>
+    </w:p>
+    <w:p>
+      <w:pPr>
+        <w:spacing w:after="0"/>
+        <w:jc w:val="both"/>
+        <w:rPr>
+          <w:rFonts w:ascii="Arial Narrow" w:hAnsi="Arial Narrow"/>
+          <w:sz w:val="24"/>
+          <w:szCs w:val="24"/>
+        </w:rPr>
+      </w:pPr>
+    </w:p>
+    <w:p>
+      <w:pPr>
+        <w:spacing w:after="0"/>
+        <w:jc w:val="both"/>
+        <w:rPr>
+          <w:rFonts w:ascii="Arial Narrow" w:hAnsi="Arial Narrow"/>
+          <w:sz w:val="24"/>
+          <w:szCs w:val="24"/>
+        </w:rPr>
+      </w:pPr>
+    </w:p>
+    <w:p>
+      <w:pPr>
+        <w:spacing w:after="0"/>
+        <w:jc w:val="both"/>
+        <w:rPr>
+          <w:rFonts w:ascii="Arial Narrow" w:hAnsi="Arial Narrow"/>
+          <w:sz w:val="24"/>
+          <w:szCs w:val="24"/>
+        </w:rPr>
+      </w:pPr>
+    </w:p>
+    <w:p>
+      <w:pPr>
+        <w:spacing w:after="0"/>
+        <w:jc w:val="both"/>
+        <w:rPr>
+          <w:rFonts w:ascii="Arial Narrow" w:hAnsi="Arial Narrow"/>
+          <w:sz w:val="24"/>
+          <w:szCs w:val="24"/>
+        </w:rPr>
+      </w:pPr>
+    </w:p>
+    <w:p>
+      <w:pPr>
+        <w:spacing w:after="0"/>
+        <w:jc w:val="both"/>
+        <w:rPr>
+          <w:rFonts w:ascii="Arial Narrow" w:hAnsi="Arial Narrow"/>
+          <w:sz w:val="24"/>
+          <w:szCs w:val="24"/>
+        </w:rPr>
+      </w:pPr>
+    </w:p>
+    <w:p>
+      <w:pPr>
+        <w:spacing w:after="0"/>
+        <w:jc w:val="both"/>
+        <w:rPr>
+          <w:rFonts w:ascii="Arial Narrow" w:hAnsi="Arial Narrow"/>
+          <w:sz w:val="24"/>
+          <w:szCs w:val="24"/>
+        </w:rPr>
+      </w:pPr>
+    </w:p>
+    <w:p>
+      <w:pPr>
+        <w:spacing w:after="0"/>
+        <w:jc w:val="both"/>
+        <w:rPr>
+          <w:rFonts w:ascii="Arial Narrow" w:hAnsi="Arial Narrow"/>
+          <w:sz w:val="24"/>
+          <w:szCs w:val="24"/>
+        </w:rPr>
+      </w:pPr>
+    </w:p>
+    <w:p>
+      <w:pPr>
+        <w:spacing w:after="0"/>
+        <w:jc w:val="both"/>
+        <w:rPr>
+          <w:rFonts w:ascii="Arial Narrow" w:hAnsi="Arial Narrow"/>
+          <w:sz w:val="24"/>
+          <w:szCs w:val="24"/>
+        </w:rPr>
+      </w:pPr>
+    </w:p>
+    <w:p>
+      <w:pPr>
+        <w:spacing w:after="0"/>
+        <w:jc w:val="both"/>
+        <w:rPr>
+          <w:rFonts w:ascii="Arial Narrow" w:hAnsi="Arial Narrow"/>
+          <w:sz w:val="24"/>
+          <w:szCs w:val="24"/>
+        </w:rPr>
+      </w:pPr>
+    </w:p>
+    <w:p>
+      <w:pPr>
+        <w:spacing w:after="0"/>
+        <w:jc w:val="both"/>
+        <w:rPr>
+          <w:rFonts w:ascii="Arial Narrow" w:hAnsi="Arial Narrow"/>
+          <w:sz w:val="24"/>
+          <w:szCs w:val="24"/>
+        </w:rPr>
+      </w:pPr>
+    </w:p>
+    <w:p>
+      <w:pPr>
+        <w:spacing w:after="0"/>
+        <w:jc w:val="both"/>
+        <w:rPr>
+          <w:rFonts w:ascii="Arial Narrow" w:hAnsi="Arial Narrow"/>
+          <w:sz w:val="24"/>
+          <w:szCs w:val="24"/>
+        </w:rPr>
+      </w:pPr>
+    </w:p>
+    <w:p>
+      <w:pPr>
+        <w:spacing w:after="0"/>
+        <w:jc w:val="both"/>
+        <w:rPr>
+          <w:rFonts w:ascii="Arial Narrow" w:hAnsi="Arial Narrow"/>
+          <w:sz w:val="24"/>
+          <w:szCs w:val="24"/>
+        </w:rPr>
+      </w:pPr>
+    </w:p>
+    <w:p>
+      <w:pPr>
+        <w:spacing w:after="0"/>
+        <w:jc w:val="both"/>
+        <w:rPr>
+          <w:rFonts w:ascii="Arial Narrow" w:hAnsi="Arial Narrow"/>
+          <w:sz w:val="24"/>
+          <w:szCs w:val="24"/>
+        </w:rPr>
+      </w:pPr>
+    </w:p>
+    <w:p>
+      <w:pPr>
+        <w:spacing w:after="0"/>
+        <w:jc w:val="both"/>
+        <w:rPr>
+          <w:rFonts w:ascii="Arial Narrow" w:hAnsi="Arial Narrow"/>
+          <w:sz w:val="24"/>
+          <w:szCs w:val="24"/>
+        </w:rPr>
+      </w:pPr>
+    </w:p>
+    <w:p>
+      <w:pPr>
+        <w:spacing w:after="0"/>
+        <w:jc w:val="both"/>
+        <w:rPr>
+          <w:rFonts w:ascii="Arial Narrow" w:hAnsi="Arial Narrow"/>
+          <w:sz w:val="24"/>
+          <w:szCs w:val="24"/>
+        </w:rPr>
+      </w:pPr>
+    </w:p>
+    <w:p>
+      <w:pPr>
+        <w:spacing w:after="0"/>
+        <w:jc w:val="both"/>
+        <w:rPr>
+          <w:rFonts w:ascii="Arial Narrow" w:hAnsi="Arial Narrow"/>
+          <w:sz w:val="24"/>
+          <w:szCs w:val="24"/>
+        </w:rPr>
+      </w:pPr>
+    </w:p>
+    <w:p>
+      <w:pPr>
+        <w:spacing w:after="0"/>
+        <w:jc w:val="both"/>
+        <w:rPr>
+          <w:rFonts w:ascii="Arial Narrow" w:hAnsi="Arial Narrow"/>
+          <w:sz w:val="24"/>
+          <w:szCs w:val="24"/>
+        </w:rPr>
+      </w:pPr>
+    </w:p>
+    <w:p>
+      <w:pPr>
+        <w:spacing w:after="0"/>
+        <w:jc w:val="both"/>
+        <w:rPr>
+          <w:rFonts w:ascii="Arial Narrow" w:hAnsi="Arial Narrow"/>
+          <w:sz w:val="24"/>
+          <w:szCs w:val="24"/>
+        </w:rPr>
+      </w:pPr>
+    </w:p>
+    <w:p>
+      <w:pPr>
+        <w:spacing w:after="0"/>
+        <w:jc w:val="both"/>
+        <w:rPr>
+          <w:rFonts w:ascii="Arial Narrow" w:hAnsi="Arial Narrow"/>
+          <w:sz w:val="24"/>
+          <w:szCs w:val="24"/>
+        </w:rPr>
+      </w:pPr>
+    </w:p>
+    <w:p>
+      <w:pPr>
+        <w:spacing w:after="0"/>
+        <w:jc w:val="both"/>
+        <w:rPr>
+          <w:rFonts w:ascii="Arial Narrow" w:hAnsi="Arial Narrow"/>
+          <w:sz w:val="24"/>
+          <w:szCs w:val="24"/>
+        </w:rPr>
+      </w:pPr>
+    </w:p>
+    <w:p>
+      <w:pPr>
+        <w:spacing w:after="0"/>
+        <w:jc w:val="both"/>
+        <w:rPr>
+          <w:rFonts w:ascii="Arial Narrow" w:hAnsi="Arial Narrow"/>
+          <w:sz w:val="24"/>
+          <w:szCs w:val="24"/>
+        </w:rPr>
+      </w:pPr>
     </w:p>
     <w:sectPr>
       <w:pgSz w:w="11906" w:h="16838"/>

</xml_diff>

<commit_message>
Edycja do wykreślenia wykresu 4
</commit_message>
<xml_diff>
--- a/Sprawko Projekt2.docx
+++ b/Sprawko Projekt2.docx
@@ -677,6 +677,7 @@
         </w:rPr>
         <w:t xml:space="preserve"> = 1,3 </w:t>
       </w:r>
+      <w:proofErr w:type="spellStart"/>
       <w:r>
         <w:rPr>
           <w:rFonts w:ascii="Arial Narrow" w:hAnsi="Arial Narrow"/>
@@ -693,6 +694,7 @@
         </w:rPr>
         <w:t>m</w:t>
       </w:r>
+      <w:proofErr w:type="spellEnd"/>
     </w:p>
     <w:p>
       <w:pPr>
@@ -727,7 +729,25 @@
           <w:sz w:val="24"/>
           <w:szCs w:val="24"/>
         </w:rPr>
-        <w:t xml:space="preserve"> = 0,5 mW. Od włókna, którego straty zwykle wynoszą </w:t>
+        <w:t xml:space="preserve"> = 0,5 </w:t>
+      </w:r>
+      <w:proofErr w:type="spellStart"/>
+      <w:r>
+        <w:rPr>
+          <w:rFonts w:ascii="Arial Narrow" w:hAnsi="Arial Narrow"/>
+          <w:sz w:val="24"/>
+          <w:szCs w:val="24"/>
+        </w:rPr>
+        <w:t>mW</w:t>
+      </w:r>
+      <w:proofErr w:type="spellEnd"/>
+      <w:r>
+        <w:rPr>
+          <w:rFonts w:ascii="Arial Narrow" w:hAnsi="Arial Narrow"/>
+          <w:sz w:val="24"/>
+          <w:szCs w:val="24"/>
+        </w:rPr>
+        <w:t xml:space="preserve">. Od włókna, którego straty zwykle wynoszą </w:t>
       </w:r>
       <w:r>
         <w:rPr>
@@ -1574,7 +1594,25 @@
           <w:sz w:val="24"/>
           <w:szCs w:val="24"/>
         </w:rPr>
-        <w:t>Optyczny odbiornik opisany jest funkcją transferu filtru dolno-przepustowego H</w:t>
+        <w:t xml:space="preserve">Optyczny odbiornik opisany jest funkcją transferu filtru </w:t>
+      </w:r>
+      <w:proofErr w:type="spellStart"/>
+      <w:r>
+        <w:rPr>
+          <w:rFonts w:ascii="Arial Narrow" w:hAnsi="Arial Narrow"/>
+          <w:sz w:val="24"/>
+          <w:szCs w:val="24"/>
+        </w:rPr>
+        <w:t>dolno</w:t>
+      </w:r>
+      <w:proofErr w:type="spellEnd"/>
+      <w:r>
+        <w:rPr>
+          <w:rFonts w:ascii="Arial Narrow" w:hAnsi="Arial Narrow"/>
+          <w:sz w:val="24"/>
+          <w:szCs w:val="24"/>
+        </w:rPr>
+        <w:t>-przepustowego H</w:t>
       </w:r>
       <w:r>
         <w:rPr>
@@ -1853,7 +1891,27 @@
           <w:szCs w:val="24"/>
         </w:rPr>
         <w:lastRenderedPageBreak/>
-        <w:t>Wykres1</w:t>
+        <w:t>Wykres</w:t>
+      </w:r>
+      <w:r>
+        <w:rPr>
+          <w:rFonts w:ascii="Arial Narrow" w:hAnsi="Arial Narrow"/>
+          <w:b/>
+          <w:bCs/>
+          <w:sz w:val="24"/>
+          <w:szCs w:val="24"/>
+        </w:rPr>
+        <w:t xml:space="preserve"> </w:t>
+      </w:r>
+      <w:r>
+        <w:rPr>
+          <w:rFonts w:ascii="Arial Narrow" w:hAnsi="Arial Narrow"/>
+          <w:b/>
+          <w:bCs/>
+          <w:sz w:val="24"/>
+          <w:szCs w:val="24"/>
+        </w:rPr>
+        <w:t>1</w:t>
       </w:r>
     </w:p>
     <w:p>
@@ -2230,7 +2288,27 @@
           <w:szCs w:val="24"/>
         </w:rPr>
         <w:lastRenderedPageBreak/>
-        <w:t>Wykres2</w:t>
+        <w:t>Wykres</w:t>
+      </w:r>
+      <w:r>
+        <w:rPr>
+          <w:rFonts w:ascii="Arial Narrow" w:hAnsi="Arial Narrow"/>
+          <w:b/>
+          <w:bCs/>
+          <w:sz w:val="24"/>
+          <w:szCs w:val="24"/>
+        </w:rPr>
+        <w:t xml:space="preserve"> </w:t>
+      </w:r>
+      <w:r>
+        <w:rPr>
+          <w:rFonts w:ascii="Arial Narrow" w:hAnsi="Arial Narrow"/>
+          <w:b/>
+          <w:bCs/>
+          <w:sz w:val="24"/>
+          <w:szCs w:val="24"/>
+        </w:rPr>
+        <w:t>2</w:t>
       </w:r>
     </w:p>
     <w:p>
@@ -2377,6 +2455,300 @@
           <w:szCs w:val="24"/>
         </w:rPr>
       </w:pPr>
+    </w:p>
+    <w:p>
+      <w:pPr>
+        <w:spacing w:after="0"/>
+        <w:jc w:val="both"/>
+        <w:rPr>
+          <w:rFonts w:ascii="Arial Narrow" w:hAnsi="Arial Narrow"/>
+          <w:sz w:val="24"/>
+          <w:szCs w:val="24"/>
+        </w:rPr>
+      </w:pPr>
+    </w:p>
+    <w:p>
+      <w:pPr>
+        <w:spacing w:after="0"/>
+        <w:jc w:val="both"/>
+        <w:rPr>
+          <w:rFonts w:ascii="Arial Narrow" w:hAnsi="Arial Narrow"/>
+          <w:sz w:val="24"/>
+          <w:szCs w:val="24"/>
+        </w:rPr>
+      </w:pPr>
+    </w:p>
+    <w:p>
+      <w:pPr>
+        <w:spacing w:after="0"/>
+        <w:jc w:val="both"/>
+        <w:rPr>
+          <w:rFonts w:ascii="Arial Narrow" w:hAnsi="Arial Narrow"/>
+          <w:sz w:val="24"/>
+          <w:szCs w:val="24"/>
+        </w:rPr>
+      </w:pPr>
+    </w:p>
+    <w:p>
+      <w:pPr>
+        <w:spacing w:after="0"/>
+        <w:jc w:val="both"/>
+        <w:rPr>
+          <w:rFonts w:ascii="Arial Narrow" w:hAnsi="Arial Narrow"/>
+          <w:sz w:val="24"/>
+          <w:szCs w:val="24"/>
+        </w:rPr>
+      </w:pPr>
+    </w:p>
+    <w:p>
+      <w:pPr>
+        <w:spacing w:after="0"/>
+        <w:jc w:val="both"/>
+        <w:rPr>
+          <w:rFonts w:ascii="Arial Narrow" w:hAnsi="Arial Narrow"/>
+          <w:sz w:val="24"/>
+          <w:szCs w:val="24"/>
+        </w:rPr>
+      </w:pPr>
+    </w:p>
+    <w:p>
+      <w:pPr>
+        <w:spacing w:after="0"/>
+        <w:jc w:val="both"/>
+        <w:rPr>
+          <w:rFonts w:ascii="Arial Narrow" w:hAnsi="Arial Narrow"/>
+          <w:sz w:val="24"/>
+          <w:szCs w:val="24"/>
+        </w:rPr>
+      </w:pPr>
+    </w:p>
+    <w:p>
+      <w:pPr>
+        <w:spacing w:after="0"/>
+        <w:jc w:val="both"/>
+        <w:rPr>
+          <w:rFonts w:ascii="Arial Narrow" w:hAnsi="Arial Narrow"/>
+          <w:sz w:val="24"/>
+          <w:szCs w:val="24"/>
+        </w:rPr>
+      </w:pPr>
+    </w:p>
+    <w:p>
+      <w:pPr>
+        <w:spacing w:after="0"/>
+        <w:jc w:val="both"/>
+        <w:rPr>
+          <w:rFonts w:ascii="Arial Narrow" w:hAnsi="Arial Narrow"/>
+          <w:sz w:val="24"/>
+          <w:szCs w:val="24"/>
+        </w:rPr>
+      </w:pPr>
+    </w:p>
+    <w:p>
+      <w:pPr>
+        <w:spacing w:after="0"/>
+        <w:jc w:val="both"/>
+        <w:rPr>
+          <w:rFonts w:ascii="Arial Narrow" w:hAnsi="Arial Narrow"/>
+          <w:sz w:val="24"/>
+          <w:szCs w:val="24"/>
+        </w:rPr>
+      </w:pPr>
+    </w:p>
+    <w:p>
+      <w:pPr>
+        <w:spacing w:after="0"/>
+        <w:jc w:val="both"/>
+        <w:rPr>
+          <w:rFonts w:ascii="Arial Narrow" w:hAnsi="Arial Narrow"/>
+          <w:sz w:val="24"/>
+          <w:szCs w:val="24"/>
+        </w:rPr>
+      </w:pPr>
+    </w:p>
+    <w:p>
+      <w:pPr>
+        <w:spacing w:after="0"/>
+        <w:jc w:val="both"/>
+        <w:rPr>
+          <w:rFonts w:ascii="Arial Narrow" w:hAnsi="Arial Narrow"/>
+          <w:sz w:val="24"/>
+          <w:szCs w:val="24"/>
+        </w:rPr>
+      </w:pPr>
+    </w:p>
+    <w:p>
+      <w:pPr>
+        <w:spacing w:after="0"/>
+        <w:jc w:val="both"/>
+        <w:rPr>
+          <w:rFonts w:ascii="Arial Narrow" w:hAnsi="Arial Narrow"/>
+          <w:sz w:val="24"/>
+          <w:szCs w:val="24"/>
+        </w:rPr>
+      </w:pPr>
+    </w:p>
+    <w:p>
+      <w:pPr>
+        <w:spacing w:after="0"/>
+        <w:jc w:val="both"/>
+        <w:rPr>
+          <w:rFonts w:ascii="Arial Narrow" w:hAnsi="Arial Narrow"/>
+          <w:sz w:val="24"/>
+          <w:szCs w:val="24"/>
+        </w:rPr>
+      </w:pPr>
+    </w:p>
+    <w:p>
+      <w:pPr>
+        <w:spacing w:after="0"/>
+        <w:jc w:val="both"/>
+        <w:rPr>
+          <w:rFonts w:ascii="Arial Narrow" w:hAnsi="Arial Narrow"/>
+          <w:sz w:val="24"/>
+          <w:szCs w:val="24"/>
+        </w:rPr>
+      </w:pPr>
+    </w:p>
+    <w:p>
+      <w:pPr>
+        <w:spacing w:after="0"/>
+        <w:jc w:val="both"/>
+        <w:rPr>
+          <w:rFonts w:ascii="Arial Narrow" w:hAnsi="Arial Narrow"/>
+          <w:sz w:val="24"/>
+          <w:szCs w:val="24"/>
+        </w:rPr>
+      </w:pPr>
+    </w:p>
+    <w:p>
+      <w:pPr>
+        <w:spacing w:after="0"/>
+        <w:jc w:val="both"/>
+        <w:rPr>
+          <w:rFonts w:ascii="Arial Narrow" w:hAnsi="Arial Narrow"/>
+          <w:sz w:val="24"/>
+          <w:szCs w:val="24"/>
+        </w:rPr>
+      </w:pPr>
+    </w:p>
+    <w:p>
+      <w:pPr>
+        <w:spacing w:after="0"/>
+        <w:jc w:val="both"/>
+        <w:rPr>
+          <w:rFonts w:ascii="Arial Narrow" w:hAnsi="Arial Narrow"/>
+          <w:sz w:val="24"/>
+          <w:szCs w:val="24"/>
+        </w:rPr>
+      </w:pPr>
+    </w:p>
+    <w:p>
+      <w:pPr>
+        <w:spacing w:after="0"/>
+        <w:jc w:val="both"/>
+        <w:rPr>
+          <w:rFonts w:ascii="Arial Narrow" w:hAnsi="Arial Narrow"/>
+          <w:sz w:val="24"/>
+          <w:szCs w:val="24"/>
+        </w:rPr>
+      </w:pPr>
+    </w:p>
+    <w:p>
+      <w:pPr>
+        <w:spacing w:after="0"/>
+        <w:jc w:val="both"/>
+        <w:rPr>
+          <w:rFonts w:ascii="Arial Narrow" w:hAnsi="Arial Narrow"/>
+          <w:b/>
+          <w:bCs/>
+          <w:sz w:val="24"/>
+          <w:szCs w:val="24"/>
+        </w:rPr>
+      </w:pPr>
+      <w:r>
+        <w:rPr>
+          <w:rFonts w:ascii="Arial Narrow" w:hAnsi="Arial Narrow"/>
+          <w:b/>
+          <w:bCs/>
+          <w:sz w:val="24"/>
+          <w:szCs w:val="24"/>
+        </w:rPr>
+        <w:lastRenderedPageBreak/>
+        <w:t>Wykres 3</w:t>
+      </w:r>
+    </w:p>
+    <w:p>
+      <w:pPr>
+        <w:spacing w:after="0"/>
+        <w:jc w:val="both"/>
+        <w:rPr>
+          <w:rFonts w:ascii="Arial Narrow" w:hAnsi="Arial Narrow"/>
+          <w:sz w:val="24"/>
+          <w:szCs w:val="24"/>
+        </w:rPr>
+      </w:pPr>
+      <w:r>
+        <w:rPr>
+          <w:rFonts w:ascii="Arial Narrow" w:hAnsi="Arial Narrow"/>
+          <w:sz w:val="24"/>
+          <w:szCs w:val="24"/>
+        </w:rPr>
+        <w:drawing>
+          <wp:inline distT="0" distB="0" distL="0" distR="0" wp14:anchorId="63EB178E" wp14:editId="4CF38C02">
+            <wp:extent cx="5334000" cy="4000500"/>
+            <wp:effectExtent l="0" t="0" r="0" b="0"/>
+            <wp:docPr id="16" name="Obraz 16"/>
+            <wp:cNvGraphicFramePr>
+              <a:graphicFrameLocks xmlns:a="http://schemas.openxmlformats.org/drawingml/2006/main" noChangeAspect="1"/>
+            </wp:cNvGraphicFramePr>
+            <a:graphic xmlns:a="http://schemas.openxmlformats.org/drawingml/2006/main">
+              <a:graphicData uri="http://schemas.openxmlformats.org/drawingml/2006/picture">
+                <pic:pic xmlns:pic="http://schemas.openxmlformats.org/drawingml/2006/picture">
+                  <pic:nvPicPr>
+                    <pic:cNvPr id="1" name=""/>
+                    <pic:cNvPicPr/>
+                  </pic:nvPicPr>
+                  <pic:blipFill>
+                    <a:blip r:embed="rId14"/>
+                    <a:stretch>
+                      <a:fillRect/>
+                    </a:stretch>
+                  </pic:blipFill>
+                  <pic:spPr>
+                    <a:xfrm>
+                      <a:off x="0" y="0"/>
+                      <a:ext cx="5334000" cy="4000500"/>
+                    </a:xfrm>
+                    <a:prstGeom prst="rect">
+                      <a:avLst/>
+                    </a:prstGeom>
+                  </pic:spPr>
+                </pic:pic>
+              </a:graphicData>
+            </a:graphic>
+          </wp:inline>
+        </w:drawing>
+      </w:r>
+    </w:p>
+    <w:p>
+      <w:pPr>
+        <w:spacing w:after="0"/>
+        <w:jc w:val="both"/>
+        <w:rPr>
+          <w:rFonts w:ascii="Arial Narrow" w:hAnsi="Arial Narrow"/>
+          <w:sz w:val="24"/>
+          <w:szCs w:val="24"/>
+        </w:rPr>
+      </w:pPr>
+      <w:r>
+        <w:rPr>
+          <w:rFonts w:ascii="Arial Narrow" w:hAnsi="Arial Narrow"/>
+          <w:sz w:val="24"/>
+          <w:szCs w:val="24"/>
+        </w:rPr>
+        <w:t>Im wolniejsza transmisja tym mniej łagodnie opada sygnał wraz z czasem, oraz większa jest amplituda sygnału w dla chwili czasowej 0.</w:t>
+      </w:r>
     </w:p>
     <w:p>
       <w:pPr>

</xml_diff>

<commit_message>
Edycja kodu na potrzeby Wykresu 5
</commit_message>
<xml_diff>
--- a/Sprawko Projekt2.docx
+++ b/Sprawko Projekt2.docx
@@ -2771,6 +2771,716 @@
           <w:szCs w:val="24"/>
         </w:rPr>
       </w:pPr>
+    </w:p>
+    <w:p>
+      <w:pPr>
+        <w:spacing w:after="0"/>
+        <w:jc w:val="both"/>
+        <w:rPr>
+          <w:rFonts w:ascii="Arial Narrow" w:hAnsi="Arial Narrow"/>
+          <w:sz w:val="24"/>
+          <w:szCs w:val="24"/>
+        </w:rPr>
+      </w:pPr>
+    </w:p>
+    <w:p>
+      <w:pPr>
+        <w:spacing w:after="0"/>
+        <w:jc w:val="both"/>
+        <w:rPr>
+          <w:rFonts w:ascii="Arial Narrow" w:hAnsi="Arial Narrow"/>
+          <w:sz w:val="24"/>
+          <w:szCs w:val="24"/>
+        </w:rPr>
+      </w:pPr>
+    </w:p>
+    <w:p>
+      <w:pPr>
+        <w:spacing w:after="0"/>
+        <w:jc w:val="both"/>
+        <w:rPr>
+          <w:rFonts w:ascii="Arial Narrow" w:hAnsi="Arial Narrow"/>
+          <w:sz w:val="24"/>
+          <w:szCs w:val="24"/>
+        </w:rPr>
+      </w:pPr>
+    </w:p>
+    <w:p>
+      <w:pPr>
+        <w:spacing w:after="0"/>
+        <w:jc w:val="both"/>
+        <w:rPr>
+          <w:rFonts w:ascii="Arial Narrow" w:hAnsi="Arial Narrow"/>
+          <w:sz w:val="24"/>
+          <w:szCs w:val="24"/>
+        </w:rPr>
+      </w:pPr>
+    </w:p>
+    <w:p>
+      <w:pPr>
+        <w:spacing w:after="0"/>
+        <w:jc w:val="both"/>
+        <w:rPr>
+          <w:rFonts w:ascii="Arial Narrow" w:hAnsi="Arial Narrow"/>
+          <w:sz w:val="24"/>
+          <w:szCs w:val="24"/>
+        </w:rPr>
+      </w:pPr>
+    </w:p>
+    <w:p>
+      <w:pPr>
+        <w:spacing w:after="0"/>
+        <w:jc w:val="both"/>
+        <w:rPr>
+          <w:rFonts w:ascii="Arial Narrow" w:hAnsi="Arial Narrow"/>
+          <w:sz w:val="24"/>
+          <w:szCs w:val="24"/>
+        </w:rPr>
+      </w:pPr>
+    </w:p>
+    <w:p>
+      <w:pPr>
+        <w:spacing w:after="0"/>
+        <w:jc w:val="both"/>
+        <w:rPr>
+          <w:rFonts w:ascii="Arial Narrow" w:hAnsi="Arial Narrow"/>
+          <w:sz w:val="24"/>
+          <w:szCs w:val="24"/>
+        </w:rPr>
+      </w:pPr>
+    </w:p>
+    <w:p>
+      <w:pPr>
+        <w:spacing w:after="0"/>
+        <w:jc w:val="both"/>
+        <w:rPr>
+          <w:rFonts w:ascii="Arial Narrow" w:hAnsi="Arial Narrow"/>
+          <w:sz w:val="24"/>
+          <w:szCs w:val="24"/>
+        </w:rPr>
+      </w:pPr>
+    </w:p>
+    <w:p>
+      <w:pPr>
+        <w:spacing w:after="0"/>
+        <w:jc w:val="both"/>
+        <w:rPr>
+          <w:rFonts w:ascii="Arial Narrow" w:hAnsi="Arial Narrow"/>
+          <w:sz w:val="24"/>
+          <w:szCs w:val="24"/>
+        </w:rPr>
+      </w:pPr>
+    </w:p>
+    <w:p>
+      <w:pPr>
+        <w:spacing w:after="0"/>
+        <w:jc w:val="both"/>
+        <w:rPr>
+          <w:rFonts w:ascii="Arial Narrow" w:hAnsi="Arial Narrow"/>
+          <w:sz w:val="24"/>
+          <w:szCs w:val="24"/>
+        </w:rPr>
+      </w:pPr>
+    </w:p>
+    <w:p>
+      <w:pPr>
+        <w:spacing w:after="0"/>
+        <w:jc w:val="both"/>
+        <w:rPr>
+          <w:rFonts w:ascii="Arial Narrow" w:hAnsi="Arial Narrow"/>
+          <w:sz w:val="24"/>
+          <w:szCs w:val="24"/>
+        </w:rPr>
+      </w:pPr>
+    </w:p>
+    <w:p>
+      <w:pPr>
+        <w:spacing w:after="0"/>
+        <w:jc w:val="both"/>
+        <w:rPr>
+          <w:rFonts w:ascii="Arial Narrow" w:hAnsi="Arial Narrow"/>
+          <w:sz w:val="24"/>
+          <w:szCs w:val="24"/>
+        </w:rPr>
+      </w:pPr>
+    </w:p>
+    <w:p>
+      <w:pPr>
+        <w:spacing w:after="0"/>
+        <w:jc w:val="both"/>
+        <w:rPr>
+          <w:rFonts w:ascii="Arial Narrow" w:hAnsi="Arial Narrow"/>
+          <w:sz w:val="24"/>
+          <w:szCs w:val="24"/>
+        </w:rPr>
+      </w:pPr>
+    </w:p>
+    <w:p>
+      <w:pPr>
+        <w:spacing w:after="0"/>
+        <w:jc w:val="both"/>
+        <w:rPr>
+          <w:rFonts w:ascii="Arial Narrow" w:hAnsi="Arial Narrow"/>
+          <w:sz w:val="24"/>
+          <w:szCs w:val="24"/>
+        </w:rPr>
+      </w:pPr>
+    </w:p>
+    <w:p>
+      <w:pPr>
+        <w:spacing w:after="0"/>
+        <w:jc w:val="both"/>
+        <w:rPr>
+          <w:rFonts w:ascii="Arial Narrow" w:hAnsi="Arial Narrow"/>
+          <w:sz w:val="24"/>
+          <w:szCs w:val="24"/>
+        </w:rPr>
+      </w:pPr>
+    </w:p>
+    <w:p>
+      <w:pPr>
+        <w:spacing w:after="0"/>
+        <w:jc w:val="both"/>
+        <w:rPr>
+          <w:rFonts w:ascii="Arial Narrow" w:hAnsi="Arial Narrow"/>
+          <w:sz w:val="24"/>
+          <w:szCs w:val="24"/>
+        </w:rPr>
+      </w:pPr>
+    </w:p>
+    <w:p>
+      <w:pPr>
+        <w:spacing w:after="0"/>
+        <w:jc w:val="both"/>
+        <w:rPr>
+          <w:rFonts w:ascii="Arial Narrow" w:hAnsi="Arial Narrow"/>
+          <w:sz w:val="24"/>
+          <w:szCs w:val="24"/>
+        </w:rPr>
+      </w:pPr>
+    </w:p>
+    <w:p>
+      <w:pPr>
+        <w:spacing w:after="0"/>
+        <w:jc w:val="both"/>
+        <w:rPr>
+          <w:rFonts w:ascii="Arial Narrow" w:hAnsi="Arial Narrow"/>
+          <w:sz w:val="24"/>
+          <w:szCs w:val="24"/>
+        </w:rPr>
+      </w:pPr>
+    </w:p>
+    <w:p>
+      <w:pPr>
+        <w:spacing w:after="0"/>
+        <w:jc w:val="both"/>
+        <w:rPr>
+          <w:rFonts w:ascii="Arial Narrow" w:hAnsi="Arial Narrow"/>
+          <w:sz w:val="24"/>
+          <w:szCs w:val="24"/>
+        </w:rPr>
+      </w:pPr>
+    </w:p>
+    <w:p>
+      <w:pPr>
+        <w:spacing w:after="0"/>
+        <w:jc w:val="both"/>
+        <w:rPr>
+          <w:rFonts w:ascii="Arial Narrow" w:hAnsi="Arial Narrow"/>
+          <w:sz w:val="24"/>
+          <w:szCs w:val="24"/>
+        </w:rPr>
+      </w:pPr>
+    </w:p>
+    <w:p>
+      <w:pPr>
+        <w:spacing w:after="0"/>
+        <w:jc w:val="both"/>
+        <w:rPr>
+          <w:rFonts w:ascii="Arial Narrow" w:hAnsi="Arial Narrow"/>
+          <w:b/>
+          <w:bCs/>
+          <w:sz w:val="24"/>
+          <w:szCs w:val="24"/>
+        </w:rPr>
+      </w:pPr>
+      <w:r>
+        <w:rPr>
+          <w:rFonts w:ascii="Arial Narrow" w:hAnsi="Arial Narrow"/>
+          <w:b/>
+          <w:bCs/>
+          <w:sz w:val="24"/>
+          <w:szCs w:val="24"/>
+        </w:rPr>
+        <w:lastRenderedPageBreak/>
+        <w:t>Wykres 4</w:t>
+      </w:r>
+    </w:p>
+    <w:p>
+      <w:pPr>
+        <w:spacing w:after="0"/>
+        <w:jc w:val="both"/>
+        <w:rPr>
+          <w:rFonts w:ascii="Arial Narrow" w:hAnsi="Arial Narrow"/>
+          <w:b/>
+          <w:bCs/>
+          <w:sz w:val="24"/>
+          <w:szCs w:val="24"/>
+        </w:rPr>
+      </w:pPr>
+      <w:r>
+        <w:rPr>
+          <w:rFonts w:ascii="Arial Narrow" w:hAnsi="Arial Narrow"/>
+          <w:b/>
+          <w:bCs/>
+          <w:sz w:val="24"/>
+          <w:szCs w:val="24"/>
+        </w:rPr>
+        <w:drawing>
+          <wp:inline distT="0" distB="0" distL="0" distR="0" wp14:anchorId="0A33FD29" wp14:editId="0783B22A">
+            <wp:extent cx="5334000" cy="4000500"/>
+            <wp:effectExtent l="0" t="0" r="0" b="0"/>
+            <wp:docPr id="18" name="Obraz 18"/>
+            <wp:cNvGraphicFramePr>
+              <a:graphicFrameLocks xmlns:a="http://schemas.openxmlformats.org/drawingml/2006/main" noChangeAspect="1"/>
+            </wp:cNvGraphicFramePr>
+            <a:graphic xmlns:a="http://schemas.openxmlformats.org/drawingml/2006/main">
+              <a:graphicData uri="http://schemas.openxmlformats.org/drawingml/2006/picture">
+                <pic:pic xmlns:pic="http://schemas.openxmlformats.org/drawingml/2006/picture">
+                  <pic:nvPicPr>
+                    <pic:cNvPr id="1" name=""/>
+                    <pic:cNvPicPr/>
+                  </pic:nvPicPr>
+                  <pic:blipFill>
+                    <a:blip r:embed="rId15"/>
+                    <a:stretch>
+                      <a:fillRect/>
+                    </a:stretch>
+                  </pic:blipFill>
+                  <pic:spPr>
+                    <a:xfrm>
+                      <a:off x="0" y="0"/>
+                      <a:ext cx="5334000" cy="4000500"/>
+                    </a:xfrm>
+                    <a:prstGeom prst="rect">
+                      <a:avLst/>
+                    </a:prstGeom>
+                  </pic:spPr>
+                </pic:pic>
+              </a:graphicData>
+            </a:graphic>
+          </wp:inline>
+        </w:drawing>
+      </w:r>
+    </w:p>
+    <w:p>
+      <w:pPr>
+        <w:spacing w:after="0"/>
+        <w:jc w:val="both"/>
+        <w:rPr>
+          <w:rFonts w:ascii="Arial Narrow" w:hAnsi="Arial Narrow"/>
+          <w:sz w:val="24"/>
+          <w:szCs w:val="24"/>
+        </w:rPr>
+      </w:pPr>
+      <w:r>
+        <w:rPr>
+          <w:rFonts w:ascii="Arial Narrow" w:hAnsi="Arial Narrow"/>
+          <w:sz w:val="24"/>
+          <w:szCs w:val="24"/>
+        </w:rPr>
+        <w:t>Z wykresu S</w:t>
+      </w:r>
+      <w:r>
+        <w:rPr>
+          <w:rFonts w:ascii="Arial Narrow" w:hAnsi="Arial Narrow"/>
+          <w:sz w:val="24"/>
+          <w:szCs w:val="24"/>
+          <w:vertAlign w:val="subscript"/>
+        </w:rPr>
+        <w:t>2</w:t>
+      </w:r>
+      <w:r>
+        <w:rPr>
+          <w:rFonts w:ascii="Arial Narrow" w:hAnsi="Arial Narrow"/>
+          <w:sz w:val="24"/>
+          <w:szCs w:val="24"/>
+        </w:rPr>
+        <w:t xml:space="preserve">(ω) wynika, że dla dłuższych długości włókna wygnał jest szybciej tłumiony w porównaniu do sytuacji gdy sygnał </w:t>
+      </w:r>
+      <w:r>
+        <w:rPr>
+          <w:rFonts w:ascii="Arial Narrow" w:hAnsi="Arial Narrow"/>
+          <w:sz w:val="24"/>
+          <w:szCs w:val="24"/>
+        </w:rPr>
+        <w:t>S</w:t>
+      </w:r>
+      <w:r>
+        <w:rPr>
+          <w:rFonts w:ascii="Arial Narrow" w:hAnsi="Arial Narrow"/>
+          <w:sz w:val="24"/>
+          <w:szCs w:val="24"/>
+          <w:vertAlign w:val="subscript"/>
+        </w:rPr>
+        <w:t>2</w:t>
+      </w:r>
+      <w:r>
+        <w:rPr>
+          <w:rFonts w:ascii="Arial Narrow" w:hAnsi="Arial Narrow"/>
+          <w:sz w:val="24"/>
+          <w:szCs w:val="24"/>
+        </w:rPr>
+        <w:t>(ω)</w:t>
+      </w:r>
+      <w:r>
+        <w:rPr>
+          <w:rFonts w:ascii="Arial Narrow" w:hAnsi="Arial Narrow"/>
+          <w:sz w:val="24"/>
+          <w:szCs w:val="24"/>
+        </w:rPr>
+        <w:t xml:space="preserve"> jest obliczany dla krótszych długości włókna.</w:t>
+      </w:r>
+    </w:p>
+    <w:p>
+      <w:pPr>
+        <w:spacing w:after="0"/>
+        <w:jc w:val="both"/>
+        <w:rPr>
+          <w:rFonts w:ascii="Arial Narrow" w:hAnsi="Arial Narrow"/>
+          <w:sz w:val="24"/>
+          <w:szCs w:val="24"/>
+        </w:rPr>
+      </w:pPr>
+    </w:p>
+    <w:p>
+      <w:pPr>
+        <w:spacing w:after="0"/>
+        <w:jc w:val="both"/>
+        <w:rPr>
+          <w:rFonts w:ascii="Arial Narrow" w:hAnsi="Arial Narrow"/>
+          <w:sz w:val="24"/>
+          <w:szCs w:val="24"/>
+        </w:rPr>
+      </w:pPr>
+    </w:p>
+    <w:p>
+      <w:pPr>
+        <w:spacing w:after="0"/>
+        <w:jc w:val="both"/>
+        <w:rPr>
+          <w:rFonts w:ascii="Arial Narrow" w:hAnsi="Arial Narrow"/>
+          <w:sz w:val="24"/>
+          <w:szCs w:val="24"/>
+        </w:rPr>
+      </w:pPr>
+    </w:p>
+    <w:p>
+      <w:pPr>
+        <w:spacing w:after="0"/>
+        <w:jc w:val="both"/>
+        <w:rPr>
+          <w:rFonts w:ascii="Arial Narrow" w:hAnsi="Arial Narrow"/>
+          <w:sz w:val="24"/>
+          <w:szCs w:val="24"/>
+        </w:rPr>
+      </w:pPr>
+    </w:p>
+    <w:p>
+      <w:pPr>
+        <w:spacing w:after="0"/>
+        <w:jc w:val="both"/>
+        <w:rPr>
+          <w:rFonts w:ascii="Arial Narrow" w:hAnsi="Arial Narrow"/>
+          <w:sz w:val="24"/>
+          <w:szCs w:val="24"/>
+        </w:rPr>
+      </w:pPr>
+    </w:p>
+    <w:p>
+      <w:pPr>
+        <w:spacing w:after="0"/>
+        <w:jc w:val="both"/>
+        <w:rPr>
+          <w:rFonts w:ascii="Arial Narrow" w:hAnsi="Arial Narrow"/>
+          <w:sz w:val="24"/>
+          <w:szCs w:val="24"/>
+        </w:rPr>
+      </w:pPr>
+    </w:p>
+    <w:p>
+      <w:pPr>
+        <w:spacing w:after="0"/>
+        <w:jc w:val="both"/>
+        <w:rPr>
+          <w:rFonts w:ascii="Arial Narrow" w:hAnsi="Arial Narrow"/>
+          <w:sz w:val="24"/>
+          <w:szCs w:val="24"/>
+        </w:rPr>
+      </w:pPr>
+    </w:p>
+    <w:p>
+      <w:pPr>
+        <w:spacing w:after="0"/>
+        <w:jc w:val="both"/>
+        <w:rPr>
+          <w:rFonts w:ascii="Arial Narrow" w:hAnsi="Arial Narrow"/>
+          <w:sz w:val="24"/>
+          <w:szCs w:val="24"/>
+        </w:rPr>
+      </w:pPr>
+    </w:p>
+    <w:p>
+      <w:pPr>
+        <w:spacing w:after="0"/>
+        <w:jc w:val="both"/>
+        <w:rPr>
+          <w:rFonts w:ascii="Arial Narrow" w:hAnsi="Arial Narrow"/>
+          <w:sz w:val="24"/>
+          <w:szCs w:val="24"/>
+        </w:rPr>
+      </w:pPr>
+    </w:p>
+    <w:p>
+      <w:pPr>
+        <w:spacing w:after="0"/>
+        <w:jc w:val="both"/>
+        <w:rPr>
+          <w:rFonts w:ascii="Arial Narrow" w:hAnsi="Arial Narrow"/>
+          <w:sz w:val="24"/>
+          <w:szCs w:val="24"/>
+        </w:rPr>
+      </w:pPr>
+    </w:p>
+    <w:p>
+      <w:pPr>
+        <w:spacing w:after="0"/>
+        <w:jc w:val="both"/>
+        <w:rPr>
+          <w:rFonts w:ascii="Arial Narrow" w:hAnsi="Arial Narrow"/>
+          <w:sz w:val="24"/>
+          <w:szCs w:val="24"/>
+        </w:rPr>
+      </w:pPr>
+    </w:p>
+    <w:p>
+      <w:pPr>
+        <w:spacing w:after="0"/>
+        <w:jc w:val="both"/>
+        <w:rPr>
+          <w:rFonts w:ascii="Arial Narrow" w:hAnsi="Arial Narrow"/>
+          <w:sz w:val="24"/>
+          <w:szCs w:val="24"/>
+        </w:rPr>
+      </w:pPr>
+    </w:p>
+    <w:p>
+      <w:pPr>
+        <w:spacing w:after="0"/>
+        <w:jc w:val="both"/>
+        <w:rPr>
+          <w:rFonts w:ascii="Arial Narrow" w:hAnsi="Arial Narrow"/>
+          <w:sz w:val="24"/>
+          <w:szCs w:val="24"/>
+        </w:rPr>
+      </w:pPr>
+    </w:p>
+    <w:p>
+      <w:pPr>
+        <w:spacing w:after="0"/>
+        <w:jc w:val="both"/>
+        <w:rPr>
+          <w:rFonts w:ascii="Arial Narrow" w:hAnsi="Arial Narrow"/>
+          <w:sz w:val="24"/>
+          <w:szCs w:val="24"/>
+        </w:rPr>
+      </w:pPr>
+    </w:p>
+    <w:p>
+      <w:pPr>
+        <w:spacing w:after="0"/>
+        <w:jc w:val="both"/>
+        <w:rPr>
+          <w:rFonts w:ascii="Arial Narrow" w:hAnsi="Arial Narrow"/>
+          <w:sz w:val="24"/>
+          <w:szCs w:val="24"/>
+        </w:rPr>
+      </w:pPr>
+    </w:p>
+    <w:p>
+      <w:pPr>
+        <w:spacing w:after="0"/>
+        <w:jc w:val="both"/>
+        <w:rPr>
+          <w:rFonts w:ascii="Arial Narrow" w:hAnsi="Arial Narrow"/>
+          <w:sz w:val="24"/>
+          <w:szCs w:val="24"/>
+        </w:rPr>
+      </w:pPr>
+    </w:p>
+    <w:p>
+      <w:pPr>
+        <w:spacing w:after="0"/>
+        <w:jc w:val="both"/>
+        <w:rPr>
+          <w:rFonts w:ascii="Arial Narrow" w:hAnsi="Arial Narrow"/>
+          <w:sz w:val="24"/>
+          <w:szCs w:val="24"/>
+        </w:rPr>
+      </w:pPr>
+    </w:p>
+    <w:p>
+      <w:pPr>
+        <w:spacing w:after="0"/>
+        <w:jc w:val="both"/>
+        <w:rPr>
+          <w:rFonts w:ascii="Arial Narrow" w:hAnsi="Arial Narrow"/>
+          <w:sz w:val="24"/>
+          <w:szCs w:val="24"/>
+        </w:rPr>
+      </w:pPr>
+    </w:p>
+    <w:p>
+      <w:pPr>
+        <w:spacing w:after="0"/>
+        <w:jc w:val="both"/>
+        <w:rPr>
+          <w:rFonts w:ascii="Arial Narrow" w:hAnsi="Arial Narrow"/>
+          <w:sz w:val="24"/>
+          <w:szCs w:val="24"/>
+        </w:rPr>
+      </w:pPr>
+    </w:p>
+    <w:p>
+      <w:pPr>
+        <w:spacing w:after="0"/>
+        <w:jc w:val="both"/>
+        <w:rPr>
+          <w:rFonts w:ascii="Arial Narrow" w:hAnsi="Arial Narrow"/>
+          <w:sz w:val="24"/>
+          <w:szCs w:val="24"/>
+        </w:rPr>
+      </w:pPr>
+    </w:p>
+    <w:p>
+      <w:pPr>
+        <w:spacing w:after="0"/>
+        <w:jc w:val="both"/>
+        <w:rPr>
+          <w:rFonts w:ascii="Arial Narrow" w:hAnsi="Arial Narrow"/>
+          <w:sz w:val="24"/>
+          <w:szCs w:val="24"/>
+        </w:rPr>
+      </w:pPr>
+    </w:p>
+    <w:p>
+      <w:pPr>
+        <w:spacing w:after="0"/>
+        <w:jc w:val="both"/>
+        <w:rPr>
+          <w:rFonts w:ascii="Arial Narrow" w:hAnsi="Arial Narrow"/>
+          <w:sz w:val="24"/>
+          <w:szCs w:val="24"/>
+        </w:rPr>
+      </w:pPr>
+    </w:p>
+    <w:p>
+      <w:pPr>
+        <w:spacing w:after="0"/>
+        <w:jc w:val="both"/>
+        <w:rPr>
+          <w:rFonts w:ascii="Arial Narrow" w:hAnsi="Arial Narrow"/>
+          <w:b/>
+          <w:bCs/>
+          <w:sz w:val="24"/>
+          <w:szCs w:val="24"/>
+        </w:rPr>
+      </w:pPr>
+      <w:r>
+        <w:rPr>
+          <w:rFonts w:ascii="Arial Narrow" w:hAnsi="Arial Narrow"/>
+          <w:b/>
+          <w:bCs/>
+          <w:sz w:val="24"/>
+          <w:szCs w:val="24"/>
+        </w:rPr>
+        <w:lastRenderedPageBreak/>
+        <w:t>Wykres 5</w:t>
+      </w:r>
+    </w:p>
+    <w:p>
+      <w:pPr>
+        <w:spacing w:after="0"/>
+        <w:jc w:val="both"/>
+        <w:rPr>
+          <w:rFonts w:ascii="Arial Narrow" w:hAnsi="Arial Narrow"/>
+          <w:sz w:val="24"/>
+          <w:szCs w:val="24"/>
+        </w:rPr>
+      </w:pPr>
+      <w:r>
+        <w:rPr>
+          <w:rFonts w:ascii="Arial Narrow" w:hAnsi="Arial Narrow"/>
+          <w:b/>
+          <w:bCs/>
+          <w:sz w:val="24"/>
+          <w:szCs w:val="24"/>
+        </w:rPr>
+        <w:drawing>
+          <wp:inline distT="0" distB="0" distL="0" distR="0" wp14:anchorId="363571B6" wp14:editId="3B581CC6">
+            <wp:extent cx="5334000" cy="4000500"/>
+            <wp:effectExtent l="0" t="0" r="0" b="0"/>
+            <wp:docPr id="19" name="Obraz 19"/>
+            <wp:cNvGraphicFramePr>
+              <a:graphicFrameLocks xmlns:a="http://schemas.openxmlformats.org/drawingml/2006/main" noChangeAspect="1"/>
+            </wp:cNvGraphicFramePr>
+            <a:graphic xmlns:a="http://schemas.openxmlformats.org/drawingml/2006/main">
+              <a:graphicData uri="http://schemas.openxmlformats.org/drawingml/2006/picture">
+                <pic:pic xmlns:pic="http://schemas.openxmlformats.org/drawingml/2006/picture">
+                  <pic:nvPicPr>
+                    <pic:cNvPr id="1" name=""/>
+                    <pic:cNvPicPr/>
+                  </pic:nvPicPr>
+                  <pic:blipFill>
+                    <a:blip r:embed="rId16"/>
+                    <a:stretch>
+                      <a:fillRect/>
+                    </a:stretch>
+                  </pic:blipFill>
+                  <pic:spPr>
+                    <a:xfrm>
+                      <a:off x="0" y="0"/>
+                      <a:ext cx="5334000" cy="4000500"/>
+                    </a:xfrm>
+                    <a:prstGeom prst="rect">
+                      <a:avLst/>
+                    </a:prstGeom>
+                  </pic:spPr>
+                </pic:pic>
+              </a:graphicData>
+            </a:graphic>
+          </wp:inline>
+        </w:drawing>
+      </w:r>
+    </w:p>
+    <w:p>
+      <w:pPr>
+        <w:spacing w:after="0"/>
+        <w:jc w:val="both"/>
+        <w:rPr>
+          <w:rFonts w:ascii="Arial Narrow" w:hAnsi="Arial Narrow"/>
+          <w:sz w:val="24"/>
+          <w:szCs w:val="24"/>
+        </w:rPr>
+      </w:pPr>
+      <w:r>
+        <w:rPr>
+          <w:rFonts w:ascii="Arial Narrow" w:hAnsi="Arial Narrow"/>
+          <w:sz w:val="24"/>
+          <w:szCs w:val="24"/>
+        </w:rPr>
+        <w:t>Z wykresu wynika, że im dłuższe długość włókna tym bardziej odczuwalna jest ich tłumienność.</w:t>
+      </w:r>
     </w:p>
     <w:p>
       <w:pPr>

</xml_diff>

<commit_message>
Edycja na potrzeby rysowania wykresu 6
</commit_message>
<xml_diff>
--- a/Sprawko Projekt2.docx
+++ b/Sprawko Projekt2.docx
@@ -3481,50 +3481,6 @@
         </w:rPr>
         <w:t>Z wykresu wynika, że im dłuższe długość włókna tym bardziej odczuwalna jest ich tłumienność.</w:t>
       </w:r>
-    </w:p>
-    <w:p>
-      <w:pPr>
-        <w:spacing w:after="0"/>
-        <w:jc w:val="both"/>
-        <w:rPr>
-          <w:rFonts w:ascii="Arial Narrow" w:hAnsi="Arial Narrow"/>
-          <w:sz w:val="24"/>
-          <w:szCs w:val="24"/>
-        </w:rPr>
-      </w:pPr>
-    </w:p>
-    <w:p>
-      <w:pPr>
-        <w:spacing w:after="0"/>
-        <w:jc w:val="both"/>
-        <w:rPr>
-          <w:rFonts w:ascii="Arial Narrow" w:hAnsi="Arial Narrow"/>
-          <w:sz w:val="24"/>
-          <w:szCs w:val="24"/>
-        </w:rPr>
-      </w:pPr>
-    </w:p>
-    <w:p>
-      <w:pPr>
-        <w:spacing w:after="0"/>
-        <w:jc w:val="both"/>
-        <w:rPr>
-          <w:rFonts w:ascii="Arial Narrow" w:hAnsi="Arial Narrow"/>
-          <w:sz w:val="24"/>
-          <w:szCs w:val="24"/>
-        </w:rPr>
-      </w:pPr>
-    </w:p>
-    <w:p>
-      <w:pPr>
-        <w:spacing w:after="0"/>
-        <w:jc w:val="both"/>
-        <w:rPr>
-          <w:rFonts w:ascii="Arial Narrow" w:hAnsi="Arial Narrow"/>
-          <w:sz w:val="24"/>
-          <w:szCs w:val="24"/>
-        </w:rPr>
-      </w:pPr>
     </w:p>
     <w:p>
       <w:pPr>

</xml_diff>

<commit_message>
Dodanie nowych metod dla rysowania wykresu 7
</commit_message>
<xml_diff>
--- a/Sprawko Projekt2.docx
+++ b/Sprawko Projekt2.docx
@@ -677,7 +677,6 @@
         </w:rPr>
         <w:t xml:space="preserve"> = 1,3 </w:t>
       </w:r>
-      <w:proofErr w:type="spellStart"/>
       <w:r>
         <w:rPr>
           <w:rFonts w:ascii="Arial Narrow" w:hAnsi="Arial Narrow"/>
@@ -694,7 +693,6 @@
         </w:rPr>
         <w:t>m</w:t>
       </w:r>
-      <w:proofErr w:type="spellEnd"/>
     </w:p>
     <w:p>
       <w:pPr>
@@ -729,25 +727,7 @@
           <w:sz w:val="24"/>
           <w:szCs w:val="24"/>
         </w:rPr>
-        <w:t xml:space="preserve"> = 0,5 </w:t>
-      </w:r>
-      <w:proofErr w:type="spellStart"/>
-      <w:r>
-        <w:rPr>
-          <w:rFonts w:ascii="Arial Narrow" w:hAnsi="Arial Narrow"/>
-          <w:sz w:val="24"/>
-          <w:szCs w:val="24"/>
-        </w:rPr>
-        <w:t>mW</w:t>
-      </w:r>
-      <w:proofErr w:type="spellEnd"/>
-      <w:r>
-        <w:rPr>
-          <w:rFonts w:ascii="Arial Narrow" w:hAnsi="Arial Narrow"/>
-          <w:sz w:val="24"/>
-          <w:szCs w:val="24"/>
-        </w:rPr>
-        <w:t xml:space="preserve">. Od włókna, którego straty zwykle wynoszą </w:t>
+        <w:t xml:space="preserve"> = 0,5 mW. Od włókna, którego straty zwykle wynoszą </w:t>
       </w:r>
       <w:r>
         <w:rPr>
@@ -1594,25 +1574,7 @@
           <w:sz w:val="24"/>
           <w:szCs w:val="24"/>
         </w:rPr>
-        <w:t xml:space="preserve">Optyczny odbiornik opisany jest funkcją transferu filtru </w:t>
-      </w:r>
-      <w:proofErr w:type="spellStart"/>
-      <w:r>
-        <w:rPr>
-          <w:rFonts w:ascii="Arial Narrow" w:hAnsi="Arial Narrow"/>
-          <w:sz w:val="24"/>
-          <w:szCs w:val="24"/>
-        </w:rPr>
-        <w:t>dolno</w:t>
-      </w:r>
-      <w:proofErr w:type="spellEnd"/>
-      <w:r>
-        <w:rPr>
-          <w:rFonts w:ascii="Arial Narrow" w:hAnsi="Arial Narrow"/>
-          <w:sz w:val="24"/>
-          <w:szCs w:val="24"/>
-        </w:rPr>
-        <w:t>-przepustowego H</w:t>
+        <w:t>Optyczny odbiornik opisany jest funkcją transferu filtru dolno-przepustowego H</w:t>
       </w:r>
       <w:r>
         <w:rPr>
@@ -3492,6 +3454,699 @@
           <w:szCs w:val="24"/>
         </w:rPr>
       </w:pPr>
+    </w:p>
+    <w:p>
+      <w:pPr>
+        <w:spacing w:after="0"/>
+        <w:jc w:val="both"/>
+        <w:rPr>
+          <w:rFonts w:ascii="Arial Narrow" w:hAnsi="Arial Narrow"/>
+          <w:sz w:val="24"/>
+          <w:szCs w:val="24"/>
+        </w:rPr>
+      </w:pPr>
+    </w:p>
+    <w:p>
+      <w:pPr>
+        <w:spacing w:after="0"/>
+        <w:jc w:val="both"/>
+        <w:rPr>
+          <w:rFonts w:ascii="Arial Narrow" w:hAnsi="Arial Narrow"/>
+          <w:sz w:val="24"/>
+          <w:szCs w:val="24"/>
+        </w:rPr>
+      </w:pPr>
+    </w:p>
+    <w:p>
+      <w:pPr>
+        <w:spacing w:after="0"/>
+        <w:jc w:val="both"/>
+        <w:rPr>
+          <w:rFonts w:ascii="Arial Narrow" w:hAnsi="Arial Narrow"/>
+          <w:sz w:val="24"/>
+          <w:szCs w:val="24"/>
+        </w:rPr>
+      </w:pPr>
+    </w:p>
+    <w:p>
+      <w:pPr>
+        <w:spacing w:after="0"/>
+        <w:jc w:val="both"/>
+        <w:rPr>
+          <w:rFonts w:ascii="Arial Narrow" w:hAnsi="Arial Narrow"/>
+          <w:sz w:val="24"/>
+          <w:szCs w:val="24"/>
+        </w:rPr>
+      </w:pPr>
+    </w:p>
+    <w:p>
+      <w:pPr>
+        <w:spacing w:after="0"/>
+        <w:jc w:val="both"/>
+        <w:rPr>
+          <w:rFonts w:ascii="Arial Narrow" w:hAnsi="Arial Narrow"/>
+          <w:sz w:val="24"/>
+          <w:szCs w:val="24"/>
+        </w:rPr>
+      </w:pPr>
+    </w:p>
+    <w:p>
+      <w:pPr>
+        <w:spacing w:after="0"/>
+        <w:jc w:val="both"/>
+        <w:rPr>
+          <w:rFonts w:ascii="Arial Narrow" w:hAnsi="Arial Narrow"/>
+          <w:sz w:val="24"/>
+          <w:szCs w:val="24"/>
+        </w:rPr>
+      </w:pPr>
+    </w:p>
+    <w:p>
+      <w:pPr>
+        <w:spacing w:after="0"/>
+        <w:jc w:val="both"/>
+        <w:rPr>
+          <w:rFonts w:ascii="Arial Narrow" w:hAnsi="Arial Narrow"/>
+          <w:sz w:val="24"/>
+          <w:szCs w:val="24"/>
+        </w:rPr>
+      </w:pPr>
+    </w:p>
+    <w:p>
+      <w:pPr>
+        <w:spacing w:after="0"/>
+        <w:jc w:val="both"/>
+        <w:rPr>
+          <w:rFonts w:ascii="Arial Narrow" w:hAnsi="Arial Narrow"/>
+          <w:sz w:val="24"/>
+          <w:szCs w:val="24"/>
+        </w:rPr>
+      </w:pPr>
+    </w:p>
+    <w:p>
+      <w:pPr>
+        <w:spacing w:after="0"/>
+        <w:jc w:val="both"/>
+        <w:rPr>
+          <w:rFonts w:ascii="Arial Narrow" w:hAnsi="Arial Narrow"/>
+          <w:sz w:val="24"/>
+          <w:szCs w:val="24"/>
+        </w:rPr>
+      </w:pPr>
+    </w:p>
+    <w:p>
+      <w:pPr>
+        <w:spacing w:after="0"/>
+        <w:jc w:val="both"/>
+        <w:rPr>
+          <w:rFonts w:ascii="Arial Narrow" w:hAnsi="Arial Narrow"/>
+          <w:sz w:val="24"/>
+          <w:szCs w:val="24"/>
+        </w:rPr>
+      </w:pPr>
+    </w:p>
+    <w:p>
+      <w:pPr>
+        <w:spacing w:after="0"/>
+        <w:jc w:val="both"/>
+        <w:rPr>
+          <w:rFonts w:ascii="Arial Narrow" w:hAnsi="Arial Narrow"/>
+          <w:sz w:val="24"/>
+          <w:szCs w:val="24"/>
+        </w:rPr>
+      </w:pPr>
+    </w:p>
+    <w:p>
+      <w:pPr>
+        <w:spacing w:after="0"/>
+        <w:jc w:val="both"/>
+        <w:rPr>
+          <w:rFonts w:ascii="Arial Narrow" w:hAnsi="Arial Narrow"/>
+          <w:sz w:val="24"/>
+          <w:szCs w:val="24"/>
+        </w:rPr>
+      </w:pPr>
+    </w:p>
+    <w:p>
+      <w:pPr>
+        <w:spacing w:after="0"/>
+        <w:jc w:val="both"/>
+        <w:rPr>
+          <w:rFonts w:ascii="Arial Narrow" w:hAnsi="Arial Narrow"/>
+          <w:sz w:val="24"/>
+          <w:szCs w:val="24"/>
+        </w:rPr>
+      </w:pPr>
+    </w:p>
+    <w:p>
+      <w:pPr>
+        <w:spacing w:after="0"/>
+        <w:jc w:val="both"/>
+        <w:rPr>
+          <w:rFonts w:ascii="Arial Narrow" w:hAnsi="Arial Narrow"/>
+          <w:sz w:val="24"/>
+          <w:szCs w:val="24"/>
+        </w:rPr>
+      </w:pPr>
+    </w:p>
+    <w:p>
+      <w:pPr>
+        <w:spacing w:after="0"/>
+        <w:jc w:val="both"/>
+        <w:rPr>
+          <w:rFonts w:ascii="Arial Narrow" w:hAnsi="Arial Narrow"/>
+          <w:sz w:val="24"/>
+          <w:szCs w:val="24"/>
+        </w:rPr>
+      </w:pPr>
+    </w:p>
+    <w:p>
+      <w:pPr>
+        <w:spacing w:after="0"/>
+        <w:jc w:val="both"/>
+        <w:rPr>
+          <w:rFonts w:ascii="Arial Narrow" w:hAnsi="Arial Narrow"/>
+          <w:sz w:val="24"/>
+          <w:szCs w:val="24"/>
+        </w:rPr>
+      </w:pPr>
+    </w:p>
+    <w:p>
+      <w:pPr>
+        <w:spacing w:after="0"/>
+        <w:jc w:val="both"/>
+        <w:rPr>
+          <w:rFonts w:ascii="Arial Narrow" w:hAnsi="Arial Narrow"/>
+          <w:sz w:val="24"/>
+          <w:szCs w:val="24"/>
+        </w:rPr>
+      </w:pPr>
+    </w:p>
+    <w:p>
+      <w:pPr>
+        <w:spacing w:after="0"/>
+        <w:jc w:val="both"/>
+        <w:rPr>
+          <w:rFonts w:ascii="Arial Narrow" w:hAnsi="Arial Narrow"/>
+          <w:sz w:val="24"/>
+          <w:szCs w:val="24"/>
+        </w:rPr>
+      </w:pPr>
+    </w:p>
+    <w:p>
+      <w:pPr>
+        <w:spacing w:after="0"/>
+        <w:jc w:val="both"/>
+        <w:rPr>
+          <w:rFonts w:ascii="Arial Narrow" w:hAnsi="Arial Narrow"/>
+          <w:sz w:val="24"/>
+          <w:szCs w:val="24"/>
+        </w:rPr>
+      </w:pPr>
+    </w:p>
+    <w:p>
+      <w:pPr>
+        <w:spacing w:after="0"/>
+        <w:jc w:val="both"/>
+        <w:rPr>
+          <w:rFonts w:ascii="Arial Narrow" w:hAnsi="Arial Narrow"/>
+          <w:sz w:val="24"/>
+          <w:szCs w:val="24"/>
+        </w:rPr>
+      </w:pPr>
+    </w:p>
+    <w:p>
+      <w:pPr>
+        <w:spacing w:after="0"/>
+        <w:jc w:val="both"/>
+        <w:rPr>
+          <w:rFonts w:ascii="Arial Narrow" w:hAnsi="Arial Narrow"/>
+          <w:sz w:val="24"/>
+          <w:szCs w:val="24"/>
+        </w:rPr>
+      </w:pPr>
+    </w:p>
+    <w:p>
+      <w:pPr>
+        <w:spacing w:after="0"/>
+        <w:jc w:val="both"/>
+        <w:rPr>
+          <w:rFonts w:ascii="Arial Narrow" w:hAnsi="Arial Narrow"/>
+          <w:sz w:val="24"/>
+          <w:szCs w:val="24"/>
+        </w:rPr>
+      </w:pPr>
+    </w:p>
+    <w:p>
+      <w:pPr>
+        <w:spacing w:after="0"/>
+        <w:jc w:val="both"/>
+        <w:rPr>
+          <w:rFonts w:ascii="Arial Narrow" w:hAnsi="Arial Narrow"/>
+          <w:b/>
+          <w:bCs/>
+          <w:sz w:val="24"/>
+          <w:szCs w:val="24"/>
+        </w:rPr>
+      </w:pPr>
+      <w:r>
+        <w:rPr>
+          <w:rFonts w:ascii="Arial Narrow" w:hAnsi="Arial Narrow"/>
+          <w:b/>
+          <w:bCs/>
+          <w:sz w:val="24"/>
+          <w:szCs w:val="24"/>
+        </w:rPr>
+        <w:lastRenderedPageBreak/>
+        <w:t>Wykres 6</w:t>
+      </w:r>
+    </w:p>
+    <w:p>
+      <w:pPr>
+        <w:spacing w:after="0"/>
+        <w:jc w:val="both"/>
+        <w:rPr>
+          <w:rFonts w:ascii="Arial Narrow" w:hAnsi="Arial Narrow"/>
+          <w:b/>
+          <w:bCs/>
+          <w:sz w:val="24"/>
+          <w:szCs w:val="24"/>
+        </w:rPr>
+      </w:pPr>
+      <w:r>
+        <w:rPr>
+          <w:rFonts w:ascii="Arial Narrow" w:hAnsi="Arial Narrow"/>
+          <w:b/>
+          <w:bCs/>
+          <w:sz w:val="24"/>
+          <w:szCs w:val="24"/>
+        </w:rPr>
+        <w:drawing>
+          <wp:inline distT="0" distB="0" distL="0" distR="0" wp14:anchorId="3A28E705" wp14:editId="4E336E2D">
+            <wp:extent cx="5334000" cy="4000500"/>
+            <wp:effectExtent l="0" t="0" r="0" b="0"/>
+            <wp:docPr id="21" name="Obraz 21"/>
+            <wp:cNvGraphicFramePr>
+              <a:graphicFrameLocks xmlns:a="http://schemas.openxmlformats.org/drawingml/2006/main" noChangeAspect="1"/>
+            </wp:cNvGraphicFramePr>
+            <a:graphic xmlns:a="http://schemas.openxmlformats.org/drawingml/2006/main">
+              <a:graphicData uri="http://schemas.openxmlformats.org/drawingml/2006/picture">
+                <pic:pic xmlns:pic="http://schemas.openxmlformats.org/drawingml/2006/picture">
+                  <pic:nvPicPr>
+                    <pic:cNvPr id="1" name=""/>
+                    <pic:cNvPicPr/>
+                  </pic:nvPicPr>
+                  <pic:blipFill>
+                    <a:blip r:embed="rId17"/>
+                    <a:stretch>
+                      <a:fillRect/>
+                    </a:stretch>
+                  </pic:blipFill>
+                  <pic:spPr>
+                    <a:xfrm>
+                      <a:off x="0" y="0"/>
+                      <a:ext cx="5334000" cy="4000500"/>
+                    </a:xfrm>
+                    <a:prstGeom prst="rect">
+                      <a:avLst/>
+                    </a:prstGeom>
+                  </pic:spPr>
+                </pic:pic>
+              </a:graphicData>
+            </a:graphic>
+          </wp:inline>
+        </w:drawing>
+      </w:r>
+    </w:p>
+    <w:p>
+      <w:pPr>
+        <w:spacing w:after="0"/>
+        <w:jc w:val="both"/>
+        <w:rPr>
+          <w:rFonts w:ascii="Arial Narrow" w:hAnsi="Arial Narrow"/>
+          <w:sz w:val="24"/>
+          <w:szCs w:val="24"/>
+        </w:rPr>
+      </w:pPr>
+      <w:r>
+        <w:rPr>
+          <w:rFonts w:ascii="Arial Narrow" w:hAnsi="Arial Narrow"/>
+          <w:sz w:val="24"/>
+          <w:szCs w:val="24"/>
+        </w:rPr>
+        <w:t>Z wykresu wynika, że dla większej długości pasma mniej daje się we znaki tłumienie światłowodu między nadajnikiem, a odbiornikiem.</w:t>
+      </w:r>
+    </w:p>
+    <w:p>
+      <w:pPr>
+        <w:spacing w:after="0"/>
+        <w:jc w:val="both"/>
+        <w:rPr>
+          <w:rFonts w:ascii="Arial Narrow" w:hAnsi="Arial Narrow"/>
+          <w:sz w:val="24"/>
+          <w:szCs w:val="24"/>
+        </w:rPr>
+      </w:pPr>
+    </w:p>
+    <w:p>
+      <w:pPr>
+        <w:spacing w:after="0"/>
+        <w:jc w:val="both"/>
+        <w:rPr>
+          <w:rFonts w:ascii="Arial Narrow" w:hAnsi="Arial Narrow"/>
+          <w:sz w:val="24"/>
+          <w:szCs w:val="24"/>
+        </w:rPr>
+      </w:pPr>
+    </w:p>
+    <w:p>
+      <w:pPr>
+        <w:spacing w:after="0"/>
+        <w:jc w:val="both"/>
+        <w:rPr>
+          <w:rFonts w:ascii="Arial Narrow" w:hAnsi="Arial Narrow"/>
+          <w:sz w:val="24"/>
+          <w:szCs w:val="24"/>
+        </w:rPr>
+      </w:pPr>
+    </w:p>
+    <w:p>
+      <w:pPr>
+        <w:spacing w:after="0"/>
+        <w:jc w:val="both"/>
+        <w:rPr>
+          <w:rFonts w:ascii="Arial Narrow" w:hAnsi="Arial Narrow"/>
+          <w:sz w:val="24"/>
+          <w:szCs w:val="24"/>
+        </w:rPr>
+      </w:pPr>
+    </w:p>
+    <w:p>
+      <w:pPr>
+        <w:spacing w:after="0"/>
+        <w:jc w:val="both"/>
+        <w:rPr>
+          <w:rFonts w:ascii="Arial Narrow" w:hAnsi="Arial Narrow"/>
+          <w:sz w:val="24"/>
+          <w:szCs w:val="24"/>
+        </w:rPr>
+      </w:pPr>
+    </w:p>
+    <w:p>
+      <w:pPr>
+        <w:spacing w:after="0"/>
+        <w:jc w:val="both"/>
+        <w:rPr>
+          <w:rFonts w:ascii="Arial Narrow" w:hAnsi="Arial Narrow"/>
+          <w:sz w:val="24"/>
+          <w:szCs w:val="24"/>
+        </w:rPr>
+      </w:pPr>
+    </w:p>
+    <w:p>
+      <w:pPr>
+        <w:spacing w:after="0"/>
+        <w:jc w:val="both"/>
+        <w:rPr>
+          <w:rFonts w:ascii="Arial Narrow" w:hAnsi="Arial Narrow"/>
+          <w:sz w:val="24"/>
+          <w:szCs w:val="24"/>
+        </w:rPr>
+      </w:pPr>
+    </w:p>
+    <w:p>
+      <w:pPr>
+        <w:spacing w:after="0"/>
+        <w:jc w:val="both"/>
+        <w:rPr>
+          <w:rFonts w:ascii="Arial Narrow" w:hAnsi="Arial Narrow"/>
+          <w:sz w:val="24"/>
+          <w:szCs w:val="24"/>
+        </w:rPr>
+      </w:pPr>
+    </w:p>
+    <w:p>
+      <w:pPr>
+        <w:spacing w:after="0"/>
+        <w:jc w:val="both"/>
+        <w:rPr>
+          <w:rFonts w:ascii="Arial Narrow" w:hAnsi="Arial Narrow"/>
+          <w:sz w:val="24"/>
+          <w:szCs w:val="24"/>
+        </w:rPr>
+      </w:pPr>
+    </w:p>
+    <w:p>
+      <w:pPr>
+        <w:spacing w:after="0"/>
+        <w:jc w:val="both"/>
+        <w:rPr>
+          <w:rFonts w:ascii="Arial Narrow" w:hAnsi="Arial Narrow"/>
+          <w:sz w:val="24"/>
+          <w:szCs w:val="24"/>
+        </w:rPr>
+      </w:pPr>
+    </w:p>
+    <w:p>
+      <w:pPr>
+        <w:spacing w:after="0"/>
+        <w:jc w:val="both"/>
+        <w:rPr>
+          <w:rFonts w:ascii="Arial Narrow" w:hAnsi="Arial Narrow"/>
+          <w:sz w:val="24"/>
+          <w:szCs w:val="24"/>
+        </w:rPr>
+      </w:pPr>
+    </w:p>
+    <w:p>
+      <w:pPr>
+        <w:spacing w:after="0"/>
+        <w:jc w:val="both"/>
+        <w:rPr>
+          <w:rFonts w:ascii="Arial Narrow" w:hAnsi="Arial Narrow"/>
+          <w:sz w:val="24"/>
+          <w:szCs w:val="24"/>
+        </w:rPr>
+      </w:pPr>
+    </w:p>
+    <w:p>
+      <w:pPr>
+        <w:spacing w:after="0"/>
+        <w:jc w:val="both"/>
+        <w:rPr>
+          <w:rFonts w:ascii="Arial Narrow" w:hAnsi="Arial Narrow"/>
+          <w:sz w:val="24"/>
+          <w:szCs w:val="24"/>
+        </w:rPr>
+      </w:pPr>
+    </w:p>
+    <w:p>
+      <w:pPr>
+        <w:spacing w:after="0"/>
+        <w:jc w:val="both"/>
+        <w:rPr>
+          <w:rFonts w:ascii="Arial Narrow" w:hAnsi="Arial Narrow"/>
+          <w:sz w:val="24"/>
+          <w:szCs w:val="24"/>
+        </w:rPr>
+      </w:pPr>
+    </w:p>
+    <w:p>
+      <w:pPr>
+        <w:spacing w:after="0"/>
+        <w:jc w:val="both"/>
+        <w:rPr>
+          <w:rFonts w:ascii="Arial Narrow" w:hAnsi="Arial Narrow"/>
+          <w:sz w:val="24"/>
+          <w:szCs w:val="24"/>
+        </w:rPr>
+      </w:pPr>
+    </w:p>
+    <w:p>
+      <w:pPr>
+        <w:spacing w:after="0"/>
+        <w:jc w:val="both"/>
+        <w:rPr>
+          <w:rFonts w:ascii="Arial Narrow" w:hAnsi="Arial Narrow"/>
+          <w:sz w:val="24"/>
+          <w:szCs w:val="24"/>
+        </w:rPr>
+      </w:pPr>
+    </w:p>
+    <w:p>
+      <w:pPr>
+        <w:spacing w:after="0"/>
+        <w:jc w:val="both"/>
+        <w:rPr>
+          <w:rFonts w:ascii="Arial Narrow" w:hAnsi="Arial Narrow"/>
+          <w:sz w:val="24"/>
+          <w:szCs w:val="24"/>
+        </w:rPr>
+      </w:pPr>
+    </w:p>
+    <w:p>
+      <w:pPr>
+        <w:spacing w:after="0"/>
+        <w:jc w:val="both"/>
+        <w:rPr>
+          <w:rFonts w:ascii="Arial Narrow" w:hAnsi="Arial Narrow"/>
+          <w:sz w:val="24"/>
+          <w:szCs w:val="24"/>
+        </w:rPr>
+      </w:pPr>
+    </w:p>
+    <w:p>
+      <w:pPr>
+        <w:spacing w:after="0"/>
+        <w:jc w:val="both"/>
+        <w:rPr>
+          <w:rFonts w:ascii="Arial Narrow" w:hAnsi="Arial Narrow"/>
+          <w:sz w:val="24"/>
+          <w:szCs w:val="24"/>
+        </w:rPr>
+      </w:pPr>
+    </w:p>
+    <w:p>
+      <w:pPr>
+        <w:spacing w:after="0"/>
+        <w:jc w:val="both"/>
+        <w:rPr>
+          <w:rFonts w:ascii="Arial Narrow" w:hAnsi="Arial Narrow"/>
+          <w:sz w:val="24"/>
+          <w:szCs w:val="24"/>
+        </w:rPr>
+      </w:pPr>
+    </w:p>
+    <w:p>
+      <w:pPr>
+        <w:spacing w:after="0"/>
+        <w:jc w:val="both"/>
+        <w:rPr>
+          <w:rFonts w:ascii="Arial Narrow" w:hAnsi="Arial Narrow"/>
+          <w:sz w:val="24"/>
+          <w:szCs w:val="24"/>
+        </w:rPr>
+      </w:pPr>
+    </w:p>
+    <w:p>
+      <w:pPr>
+        <w:spacing w:after="0"/>
+        <w:jc w:val="both"/>
+        <w:rPr>
+          <w:rFonts w:ascii="Arial Narrow" w:hAnsi="Arial Narrow"/>
+          <w:sz w:val="24"/>
+          <w:szCs w:val="24"/>
+        </w:rPr>
+      </w:pPr>
+    </w:p>
+    <w:p>
+      <w:pPr>
+        <w:spacing w:after="0"/>
+        <w:jc w:val="both"/>
+        <w:rPr>
+          <w:rFonts w:ascii="Arial Narrow" w:hAnsi="Arial Narrow"/>
+          <w:sz w:val="24"/>
+          <w:szCs w:val="24"/>
+        </w:rPr>
+      </w:pPr>
+      <w:r>
+        <w:rPr>
+          <w:rFonts w:ascii="Arial Narrow" w:hAnsi="Arial Narrow"/>
+          <w:sz w:val="24"/>
+          <w:szCs w:val="24"/>
+        </w:rPr>
+        <w:lastRenderedPageBreak/>
+        <w:t>Wykres 7</w:t>
+      </w:r>
+    </w:p>
+    <w:p>
+      <w:pPr>
+        <w:spacing w:after="0"/>
+        <w:jc w:val="both"/>
+        <w:rPr>
+          <w:rFonts w:ascii="Arial Narrow" w:hAnsi="Arial Narrow"/>
+          <w:sz w:val="24"/>
+          <w:szCs w:val="24"/>
+        </w:rPr>
+      </w:pPr>
+      <w:r>
+        <w:rPr>
+          <w:rFonts w:ascii="Arial Narrow" w:hAnsi="Arial Narrow"/>
+          <w:sz w:val="24"/>
+          <w:szCs w:val="24"/>
+        </w:rPr>
+        <w:drawing>
+          <wp:inline distT="0" distB="0" distL="0" distR="0" wp14:anchorId="388070A5" wp14:editId="326E3A44">
+            <wp:extent cx="5334000" cy="4000500"/>
+            <wp:effectExtent l="0" t="0" r="0" b="0"/>
+            <wp:docPr id="22" name="Obraz 22"/>
+            <wp:cNvGraphicFramePr>
+              <a:graphicFrameLocks xmlns:a="http://schemas.openxmlformats.org/drawingml/2006/main" noChangeAspect="1"/>
+            </wp:cNvGraphicFramePr>
+            <a:graphic xmlns:a="http://schemas.openxmlformats.org/drawingml/2006/main">
+              <a:graphicData uri="http://schemas.openxmlformats.org/drawingml/2006/picture">
+                <pic:pic xmlns:pic="http://schemas.openxmlformats.org/drawingml/2006/picture">
+                  <pic:nvPicPr>
+                    <pic:cNvPr id="1" name=""/>
+                    <pic:cNvPicPr/>
+                  </pic:nvPicPr>
+                  <pic:blipFill>
+                    <a:blip r:embed="rId18"/>
+                    <a:stretch>
+                      <a:fillRect/>
+                    </a:stretch>
+                  </pic:blipFill>
+                  <pic:spPr>
+                    <a:xfrm>
+                      <a:off x="0" y="0"/>
+                      <a:ext cx="5334000" cy="4000500"/>
+                    </a:xfrm>
+                    <a:prstGeom prst="rect">
+                      <a:avLst/>
+                    </a:prstGeom>
+                  </pic:spPr>
+                </pic:pic>
+              </a:graphicData>
+            </a:graphic>
+          </wp:inline>
+        </w:drawing>
+      </w:r>
+    </w:p>
+    <w:p>
+      <w:pPr>
+        <w:spacing w:after="0"/>
+        <w:jc w:val="both"/>
+        <w:rPr>
+          <w:rFonts w:ascii="Arial Narrow" w:hAnsi="Arial Narrow"/>
+          <w:sz w:val="24"/>
+          <w:szCs w:val="24"/>
+        </w:rPr>
+      </w:pPr>
+      <w:r>
+        <w:rPr>
+          <w:rFonts w:ascii="Arial Narrow" w:hAnsi="Arial Narrow"/>
+          <w:sz w:val="24"/>
+          <w:szCs w:val="24"/>
+        </w:rPr>
+        <w:t>W dziedzinie czasu także obserwujemy, że dla większych wartości B</w:t>
+      </w:r>
+      <w:r>
+        <w:rPr>
+          <w:rFonts w:ascii="Arial Narrow" w:hAnsi="Arial Narrow"/>
+          <w:sz w:val="24"/>
+          <w:szCs w:val="24"/>
+          <w:vertAlign w:val="subscript"/>
+        </w:rPr>
+        <w:t xml:space="preserve">L </w:t>
+      </w:r>
+      <w:r>
+        <w:rPr>
+          <w:rFonts w:ascii="Arial Narrow" w:hAnsi="Arial Narrow"/>
+          <w:sz w:val="24"/>
+          <w:szCs w:val="24"/>
+        </w:rPr>
+        <w:t>mniej odczuwalne jest tłumienie w światłowodzie.</w:t>
+      </w:r>
     </w:p>
     <w:p>
       <w:pPr>

</xml_diff>